<commit_message>
Added source code and sample output
</commit_message>
<xml_diff>
--- a/lab/2/Lab2 Report.docx
+++ b/lab/2/Lab2 Report.docx
@@ -2096,8 +2096,6 @@
           <w:u w:val="single"/>
         </w:rPr>
       </w:pPr>
-      <w:bookmarkStart w:id="1" w:name="_GoBack"/>
-      <w:bookmarkEnd w:id="1"/>
       <w:r>
         <w:rPr>
           <w:rFonts w:ascii="Arial" w:eastAsia="Times New Roman" w:hAnsi="Arial" w:cs="Arial"/>
@@ -2564,6 +2562,1119 @@
       </w:r>
     </w:p>
     <w:p/>
+    <w:p>
+      <w:r>
+        <w:t>#include &lt;</w:t>
+      </w:r>
+      <w:proofErr w:type="spellStart"/>
+      <w:r>
+        <w:t>stdio.h</w:t>
+      </w:r>
+      <w:proofErr w:type="spellEnd"/>
+      <w:r>
+        <w:t>&gt;</w:t>
+      </w:r>
+    </w:p>
+    <w:p>
+      <w:r>
+        <w:t>#include &lt;sys/</w:t>
+      </w:r>
+      <w:proofErr w:type="spellStart"/>
+      <w:r>
+        <w:t>types.h</w:t>
+      </w:r>
+      <w:proofErr w:type="spellEnd"/>
+      <w:r>
+        <w:t>&gt;</w:t>
+      </w:r>
+    </w:p>
+    <w:p>
+      <w:r>
+        <w:t>#include &lt;</w:t>
+      </w:r>
+      <w:proofErr w:type="spellStart"/>
+      <w:r>
+        <w:t>unistd.h</w:t>
+      </w:r>
+      <w:proofErr w:type="spellEnd"/>
+      <w:r>
+        <w:t>&gt;</w:t>
+      </w:r>
+    </w:p>
+    <w:p>
+      <w:r>
+        <w:t>#include &lt;</w:t>
+      </w:r>
+      <w:proofErr w:type="spellStart"/>
+      <w:r>
+        <w:t>stdlib.h</w:t>
+      </w:r>
+      <w:proofErr w:type="spellEnd"/>
+      <w:r>
+        <w:t>&gt;</w:t>
+      </w:r>
+    </w:p>
+    <w:p>
+      <w:r>
+        <w:t>#include &lt;sys/</w:t>
+      </w:r>
+      <w:proofErr w:type="spellStart"/>
+      <w:r>
+        <w:t>wait.h</w:t>
+      </w:r>
+      <w:proofErr w:type="spellEnd"/>
+      <w:r>
+        <w:t xml:space="preserve">&gt; </w:t>
+      </w:r>
+    </w:p>
+    <w:p>
+      <w:r>
+        <w:t>#include &lt;sys/</w:t>
+      </w:r>
+      <w:proofErr w:type="spellStart"/>
+      <w:r>
+        <w:t>times.h</w:t>
+      </w:r>
+      <w:proofErr w:type="spellEnd"/>
+      <w:r>
+        <w:t>&gt;</w:t>
+      </w:r>
+    </w:p>
+    <w:p>
+      <w:r>
+        <w:t>#include &lt;sys/</w:t>
+      </w:r>
+      <w:proofErr w:type="spellStart"/>
+      <w:r>
+        <w:t>time.h</w:t>
+      </w:r>
+      <w:proofErr w:type="spellEnd"/>
+      <w:r>
+        <w:t>&gt;</w:t>
+      </w:r>
+    </w:p>
+    <w:p>
+      <w:r>
+        <w:t>#include &lt;sys/</w:t>
+      </w:r>
+      <w:proofErr w:type="spellStart"/>
+      <w:r>
+        <w:t>resource.h</w:t>
+      </w:r>
+      <w:proofErr w:type="spellEnd"/>
+      <w:r>
+        <w:t>&gt;</w:t>
+      </w:r>
+    </w:p>
+    <w:p>
+      <w:r>
+        <w:t>#include "</w:t>
+      </w:r>
+      <w:proofErr w:type="gramStart"/>
+      <w:r>
+        <w:t>..</w:t>
+      </w:r>
+      <w:proofErr w:type="gramEnd"/>
+      <w:r>
+        <w:t>/</w:t>
+      </w:r>
+      <w:proofErr w:type="spellStart"/>
+      <w:r>
+        <w:t>clib</w:t>
+      </w:r>
+      <w:proofErr w:type="spellEnd"/>
+      <w:r>
+        <w:t>/</w:t>
+      </w:r>
+      <w:proofErr w:type="spellStart"/>
+      <w:r>
+        <w:t>clib.h</w:t>
+      </w:r>
+      <w:proofErr w:type="spellEnd"/>
+      <w:r>
+        <w:t>"</w:t>
+      </w:r>
+    </w:p>
+    <w:p/>
+    <w:p>
+      <w:proofErr w:type="spellStart"/>
+      <w:proofErr w:type="gramStart"/>
+      <w:r>
+        <w:t>int</w:t>
+      </w:r>
+      <w:proofErr w:type="spellEnd"/>
+      <w:proofErr w:type="gramEnd"/>
+      <w:r>
+        <w:t xml:space="preserve"> main(void) {</w:t>
+      </w:r>
+    </w:p>
+    <w:p>
+      <w:r>
+        <w:tab/>
+      </w:r>
+    </w:p>
+    <w:p>
+      <w:r>
+        <w:tab/>
+      </w:r>
+      <w:proofErr w:type="gramStart"/>
+      <w:r>
+        <w:t>char</w:t>
+      </w:r>
+      <w:proofErr w:type="gramEnd"/>
+      <w:r>
+        <w:t xml:space="preserve"> input [50];</w:t>
+      </w:r>
+    </w:p>
+    <w:p>
+      <w:r>
+        <w:tab/>
+      </w:r>
+      <w:proofErr w:type="spellStart"/>
+      <w:proofErr w:type="gramStart"/>
+      <w:r>
+        <w:t>pid_t</w:t>
+      </w:r>
+      <w:proofErr w:type="spellEnd"/>
+      <w:proofErr w:type="gramEnd"/>
+      <w:r>
+        <w:t xml:space="preserve"> </w:t>
+      </w:r>
+      <w:proofErr w:type="spellStart"/>
+      <w:r>
+        <w:t>pid</w:t>
+      </w:r>
+      <w:proofErr w:type="spellEnd"/>
+      <w:r>
+        <w:t xml:space="preserve">; </w:t>
+      </w:r>
+    </w:p>
+    <w:p>
+      <w:r>
+        <w:tab/>
+      </w:r>
+      <w:proofErr w:type="spellStart"/>
+      <w:proofErr w:type="gramStart"/>
+      <w:r>
+        <w:t>int</w:t>
+      </w:r>
+      <w:proofErr w:type="spellEnd"/>
+      <w:proofErr w:type="gramEnd"/>
+      <w:r>
+        <w:t xml:space="preserve"> status;</w:t>
+      </w:r>
+    </w:p>
+    <w:p>
+      <w:r>
+        <w:tab/>
+      </w:r>
+      <w:proofErr w:type="spellStart"/>
+      <w:proofErr w:type="gramStart"/>
+      <w:r>
+        <w:t>struct</w:t>
+      </w:r>
+      <w:proofErr w:type="spellEnd"/>
+      <w:proofErr w:type="gramEnd"/>
+      <w:r>
+        <w:t xml:space="preserve"> </w:t>
+      </w:r>
+      <w:proofErr w:type="spellStart"/>
+      <w:r>
+        <w:t>rusage</w:t>
+      </w:r>
+      <w:proofErr w:type="spellEnd"/>
+      <w:r>
+        <w:t xml:space="preserve"> </w:t>
+      </w:r>
+      <w:proofErr w:type="spellStart"/>
+      <w:r>
+        <w:t>buf</w:t>
+      </w:r>
+      <w:proofErr w:type="spellEnd"/>
+      <w:r>
+        <w:t>;</w:t>
+      </w:r>
+    </w:p>
+    <w:p>
+      <w:r>
+        <w:tab/>
+      </w:r>
+      <w:proofErr w:type="gramStart"/>
+      <w:r>
+        <w:t>char</w:t>
+      </w:r>
+      <w:proofErr w:type="gramEnd"/>
+      <w:r>
+        <w:t>* string[64];</w:t>
+      </w:r>
+    </w:p>
+    <w:p>
+      <w:r>
+        <w:tab/>
+      </w:r>
+      <w:proofErr w:type="gramStart"/>
+      <w:r>
+        <w:t>long</w:t>
+      </w:r>
+      <w:proofErr w:type="gramEnd"/>
+      <w:r>
+        <w:t xml:space="preserve"> </w:t>
+      </w:r>
+      <w:proofErr w:type="spellStart"/>
+      <w:r>
+        <w:t>lastCpuTotal</w:t>
+      </w:r>
+      <w:proofErr w:type="spellEnd"/>
+      <w:r>
+        <w:t xml:space="preserve"> = 0;</w:t>
+      </w:r>
+    </w:p>
+    <w:p>
+      <w:r>
+        <w:tab/>
+      </w:r>
+      <w:proofErr w:type="gramStart"/>
+      <w:r>
+        <w:t>long</w:t>
+      </w:r>
+      <w:proofErr w:type="gramEnd"/>
+      <w:r>
+        <w:t xml:space="preserve"> </w:t>
+      </w:r>
+      <w:proofErr w:type="spellStart"/>
+      <w:r>
+        <w:t>lastSwitchTotal</w:t>
+      </w:r>
+      <w:proofErr w:type="spellEnd"/>
+      <w:r>
+        <w:t xml:space="preserve"> = 0;</w:t>
+      </w:r>
+    </w:p>
+    <w:p/>
+    <w:p>
+      <w:r>
+        <w:tab/>
+      </w:r>
+      <w:proofErr w:type="gramStart"/>
+      <w:r>
+        <w:t>do</w:t>
+      </w:r>
+      <w:proofErr w:type="gramEnd"/>
+      <w:r>
+        <w:t xml:space="preserve"> {</w:t>
+      </w:r>
+    </w:p>
+    <w:p>
+      <w:r>
+        <w:lastRenderedPageBreak/>
+        <w:tab/>
+      </w:r>
+      <w:r>
+        <w:tab/>
+      </w:r>
+      <w:proofErr w:type="spellStart"/>
+      <w:proofErr w:type="gramStart"/>
+      <w:r>
+        <w:t>memset</w:t>
+      </w:r>
+      <w:proofErr w:type="spellEnd"/>
+      <w:r>
+        <w:t>(</w:t>
+      </w:r>
+      <w:proofErr w:type="gramEnd"/>
+      <w:r>
+        <w:t>input, 0, 50*</w:t>
+      </w:r>
+      <w:proofErr w:type="spellStart"/>
+      <w:r>
+        <w:t>sizeof</w:t>
+      </w:r>
+      <w:proofErr w:type="spellEnd"/>
+      <w:r>
+        <w:t>(input[0]));</w:t>
+      </w:r>
+      <w:r>
+        <w:tab/>
+      </w:r>
+    </w:p>
+    <w:p>
+      <w:r>
+        <w:tab/>
+      </w:r>
+      <w:r>
+        <w:tab/>
+      </w:r>
+      <w:proofErr w:type="spellStart"/>
+      <w:proofErr w:type="gramStart"/>
+      <w:r>
+        <w:t>printf</w:t>
+      </w:r>
+      <w:proofErr w:type="spellEnd"/>
+      <w:r>
+        <w:t>(</w:t>
+      </w:r>
+      <w:proofErr w:type="gramEnd"/>
+      <w:r>
+        <w:t>"Please enter a command with parameters: \n");</w:t>
+      </w:r>
+    </w:p>
+    <w:p>
+      <w:r>
+        <w:tab/>
+      </w:r>
+      <w:r>
+        <w:tab/>
+      </w:r>
+      <w:proofErr w:type="spellStart"/>
+      <w:proofErr w:type="gramStart"/>
+      <w:r>
+        <w:t>printf</w:t>
+      </w:r>
+      <w:proofErr w:type="spellEnd"/>
+      <w:r>
+        <w:t>(</w:t>
+      </w:r>
+      <w:proofErr w:type="gramEnd"/>
+      <w:r>
+        <w:t>"&gt;");</w:t>
+      </w:r>
+    </w:p>
+    <w:p>
+      <w:r>
+        <w:tab/>
+      </w:r>
+      <w:r>
+        <w:tab/>
+      </w:r>
+      <w:proofErr w:type="spellStart"/>
+      <w:proofErr w:type="gramStart"/>
+      <w:r>
+        <w:t>fgets</w:t>
+      </w:r>
+      <w:proofErr w:type="spellEnd"/>
+      <w:r>
+        <w:t>(</w:t>
+      </w:r>
+      <w:proofErr w:type="gramEnd"/>
+      <w:r>
+        <w:t xml:space="preserve">input, 50, </w:t>
+      </w:r>
+      <w:proofErr w:type="spellStart"/>
+      <w:r>
+        <w:t>stdin</w:t>
+      </w:r>
+      <w:proofErr w:type="spellEnd"/>
+      <w:r>
+        <w:t xml:space="preserve">); </w:t>
+      </w:r>
+    </w:p>
+    <w:p>
+      <w:r>
+        <w:tab/>
+      </w:r>
+      <w:r>
+        <w:tab/>
+      </w:r>
+      <w:proofErr w:type="spellStart"/>
+      <w:proofErr w:type="gramStart"/>
+      <w:r>
+        <w:t>printf</w:t>
+      </w:r>
+      <w:proofErr w:type="spellEnd"/>
+      <w:r>
+        <w:t>(</w:t>
+      </w:r>
+      <w:proofErr w:type="gramEnd"/>
+      <w:r>
+        <w:t>"\n\n");</w:t>
+      </w:r>
+    </w:p>
+    <w:p>
+      <w:r>
+        <w:tab/>
+      </w:r>
+      <w:r>
+        <w:tab/>
+      </w:r>
+      <w:proofErr w:type="spellStart"/>
+      <w:proofErr w:type="gramStart"/>
+      <w:r>
+        <w:t>strcpy</w:t>
+      </w:r>
+      <w:proofErr w:type="spellEnd"/>
+      <w:r>
+        <w:t>(</w:t>
+      </w:r>
+      <w:proofErr w:type="spellStart"/>
+      <w:proofErr w:type="gramEnd"/>
+      <w:r>
+        <w:t>input,strsegment</w:t>
+      </w:r>
+      <w:proofErr w:type="spellEnd"/>
+      <w:r>
+        <w:t>(input,'\n'));</w:t>
+      </w:r>
+    </w:p>
+    <w:p/>
+    <w:p>
+      <w:r>
+        <w:tab/>
+      </w:r>
+      <w:r>
+        <w:tab/>
+      </w:r>
+      <w:proofErr w:type="spellStart"/>
+      <w:proofErr w:type="gramStart"/>
+      <w:r>
+        <w:t>execParse</w:t>
+      </w:r>
+      <w:proofErr w:type="spellEnd"/>
+      <w:r>
+        <w:t>(</w:t>
+      </w:r>
+      <w:proofErr w:type="gramEnd"/>
+      <w:r>
+        <w:t>input, string);</w:t>
+      </w:r>
+    </w:p>
+    <w:p>
+      <w:r>
+        <w:tab/>
+      </w:r>
+    </w:p>
+    <w:p>
+      <w:r>
+        <w:tab/>
+      </w:r>
+      <w:r>
+        <w:tab/>
+      </w:r>
+      <w:proofErr w:type="spellStart"/>
+      <w:proofErr w:type="gramStart"/>
+      <w:r>
+        <w:t>pid</w:t>
+      </w:r>
+      <w:proofErr w:type="spellEnd"/>
+      <w:proofErr w:type="gramEnd"/>
+      <w:r>
+        <w:t xml:space="preserve"> = fork();</w:t>
+      </w:r>
+    </w:p>
+    <w:p>
+      <w:r>
+        <w:tab/>
+      </w:r>
+      <w:r>
+        <w:tab/>
+      </w:r>
+    </w:p>
+    <w:p>
+      <w:r>
+        <w:tab/>
+      </w:r>
+      <w:r>
+        <w:tab/>
+      </w:r>
+      <w:proofErr w:type="gramStart"/>
+      <w:r>
+        <w:t>if</w:t>
+      </w:r>
+      <w:proofErr w:type="gramEnd"/>
+      <w:r>
+        <w:t xml:space="preserve"> (</w:t>
+      </w:r>
+      <w:proofErr w:type="spellStart"/>
+      <w:r>
+        <w:t>pid</w:t>
+      </w:r>
+      <w:proofErr w:type="spellEnd"/>
+      <w:r>
+        <w:t xml:space="preserve"> &lt; 0) {</w:t>
+      </w:r>
+    </w:p>
+    <w:p>
+      <w:r>
+        <w:tab/>
+      </w:r>
+      <w:r>
+        <w:tab/>
+      </w:r>
+      <w:r>
+        <w:tab/>
+      </w:r>
+      <w:proofErr w:type="spellStart"/>
+      <w:proofErr w:type="gramStart"/>
+      <w:r>
+        <w:t>printf</w:t>
+      </w:r>
+      <w:proofErr w:type="spellEnd"/>
+      <w:r>
+        <w:t>(</w:t>
+      </w:r>
+      <w:proofErr w:type="gramEnd"/>
+      <w:r>
+        <w:t>"ERROR: Fork operation failed");</w:t>
+      </w:r>
+    </w:p>
+    <w:p>
+      <w:r>
+        <w:tab/>
+      </w:r>
+      <w:r>
+        <w:tab/>
+      </w:r>
+      <w:r>
+        <w:tab/>
+      </w:r>
+      <w:proofErr w:type="gramStart"/>
+      <w:r>
+        <w:t>exit(</w:t>
+      </w:r>
+      <w:proofErr w:type="gramEnd"/>
+      <w:r>
+        <w:t>1);</w:t>
+      </w:r>
+    </w:p>
+    <w:p>
+      <w:r>
+        <w:tab/>
+      </w:r>
+      <w:r>
+        <w:tab/>
+        <w:t>} else if (</w:t>
+      </w:r>
+      <w:proofErr w:type="spellStart"/>
+      <w:r>
+        <w:t>pid</w:t>
+      </w:r>
+      <w:proofErr w:type="spellEnd"/>
+      <w:r>
+        <w:t xml:space="preserve">) </w:t>
+      </w:r>
+      <w:proofErr w:type="gramStart"/>
+      <w:r>
+        <w:t>{ /</w:t>
+      </w:r>
+      <w:proofErr w:type="gramEnd"/>
+      <w:r>
+        <w:t>/parent's code</w:t>
+      </w:r>
+    </w:p>
+    <w:p>
+      <w:r>
+        <w:tab/>
+      </w:r>
+      <w:r>
+        <w:tab/>
+      </w:r>
+    </w:p>
+    <w:p>
+      <w:r>
+        <w:tab/>
+      </w:r>
+      <w:r>
+        <w:tab/>
+      </w:r>
+      <w:r>
+        <w:tab/>
+      </w:r>
+      <w:proofErr w:type="gramStart"/>
+      <w:r>
+        <w:t>wait(</w:t>
+      </w:r>
+      <w:proofErr w:type="gramEnd"/>
+      <w:r>
+        <w:t>&amp;status);</w:t>
+      </w:r>
+    </w:p>
+    <w:p>
+      <w:r>
+        <w:tab/>
+      </w:r>
+      <w:r>
+        <w:tab/>
+      </w:r>
+      <w:r>
+        <w:tab/>
+      </w:r>
+    </w:p>
+    <w:p>
+      <w:r>
+        <w:tab/>
+      </w:r>
+      <w:r>
+        <w:tab/>
+      </w:r>
+      <w:r>
+        <w:tab/>
+      </w:r>
+      <w:proofErr w:type="spellStart"/>
+      <w:proofErr w:type="gramStart"/>
+      <w:r>
+        <w:t>getrusage</w:t>
+      </w:r>
+      <w:proofErr w:type="spellEnd"/>
+      <w:r>
+        <w:t>(</w:t>
+      </w:r>
+      <w:proofErr w:type="gramEnd"/>
+      <w:r>
+        <w:t>RUSAGE_CHILDREN, &amp;</w:t>
+      </w:r>
+      <w:proofErr w:type="spellStart"/>
+      <w:r>
+        <w:t>buf</w:t>
+      </w:r>
+      <w:proofErr w:type="spellEnd"/>
+      <w:r>
+        <w:t>); //Monitors total usage for all children</w:t>
+      </w:r>
+    </w:p>
+    <w:p/>
+    <w:p/>
+    <w:p>
+      <w:r>
+        <w:tab/>
+      </w:r>
+      <w:r>
+        <w:tab/>
+      </w:r>
+      <w:r>
+        <w:tab/>
+      </w:r>
+      <w:proofErr w:type="spellStart"/>
+      <w:proofErr w:type="gramStart"/>
+      <w:r>
+        <w:t>printf</w:t>
+      </w:r>
+      <w:proofErr w:type="spellEnd"/>
+      <w:r>
+        <w:t>(</w:t>
+      </w:r>
+      <w:proofErr w:type="gramEnd"/>
+      <w:r>
+        <w:t>"\n\n\n\n\n");</w:t>
+      </w:r>
+      <w:r>
+        <w:tab/>
+      </w:r>
+      <w:r>
+        <w:tab/>
+      </w:r>
+      <w:r>
+        <w:tab/>
+      </w:r>
+    </w:p>
+    <w:p>
+      <w:r>
+        <w:tab/>
+      </w:r>
+      <w:r>
+        <w:tab/>
+      </w:r>
+      <w:r>
+        <w:tab/>
+      </w:r>
+      <w:proofErr w:type="spellStart"/>
+      <w:proofErr w:type="gramStart"/>
+      <w:r>
+        <w:t>printf</w:t>
+      </w:r>
+      <w:proofErr w:type="spellEnd"/>
+      <w:r>
+        <w:t>(</w:t>
+      </w:r>
+      <w:proofErr w:type="gramEnd"/>
+      <w:r>
+        <w:t xml:space="preserve">"user </w:t>
+      </w:r>
+      <w:proofErr w:type="spellStart"/>
+      <w:r>
+        <w:t>cpu</w:t>
+      </w:r>
+      <w:proofErr w:type="spellEnd"/>
+      <w:r>
+        <w:t xml:space="preserve"> time used %</w:t>
+      </w:r>
+      <w:proofErr w:type="spellStart"/>
+      <w:r>
+        <w:t>ld</w:t>
+      </w:r>
+      <w:proofErr w:type="spellEnd"/>
+      <w:r>
+        <w:t xml:space="preserve"> \n", (</w:t>
+      </w:r>
+      <w:proofErr w:type="spellStart"/>
+      <w:r>
+        <w:t>buf.ru_utime.tv_usec</w:t>
+      </w:r>
+      <w:proofErr w:type="spellEnd"/>
+      <w:r>
+        <w:t xml:space="preserve"> - </w:t>
+      </w:r>
+      <w:proofErr w:type="spellStart"/>
+      <w:r>
+        <w:t>lastCpuTotal</w:t>
+      </w:r>
+      <w:proofErr w:type="spellEnd"/>
+      <w:r>
+        <w:t>));</w:t>
+      </w:r>
+    </w:p>
+    <w:p/>
+    <w:p>
+      <w:r>
+        <w:tab/>
+      </w:r>
+      <w:r>
+        <w:tab/>
+      </w:r>
+      <w:r>
+        <w:tab/>
+      </w:r>
+      <w:proofErr w:type="spellStart"/>
+      <w:proofErr w:type="gramStart"/>
+      <w:r>
+        <w:t>printf</w:t>
+      </w:r>
+      <w:proofErr w:type="spellEnd"/>
+      <w:r>
+        <w:t>(</w:t>
+      </w:r>
+      <w:proofErr w:type="gramEnd"/>
+      <w:r>
+        <w:t>"involuntary context switches: %</w:t>
+      </w:r>
+      <w:proofErr w:type="spellStart"/>
+      <w:r>
+        <w:t>ld</w:t>
+      </w:r>
+      <w:proofErr w:type="spellEnd"/>
+      <w:r>
+        <w:t xml:space="preserve">\n", </w:t>
+      </w:r>
+      <w:proofErr w:type="spellStart"/>
+      <w:r>
+        <w:t>buf.ru_nivcsw</w:t>
+      </w:r>
+      <w:proofErr w:type="spellEnd"/>
+      <w:r>
+        <w:t xml:space="preserve"> - </w:t>
+      </w:r>
+      <w:proofErr w:type="spellStart"/>
+      <w:r>
+        <w:t>lastSwitchTotal</w:t>
+      </w:r>
+      <w:proofErr w:type="spellEnd"/>
+      <w:r>
+        <w:t>);</w:t>
+      </w:r>
+    </w:p>
+    <w:p>
+      <w:r>
+        <w:tab/>
+      </w:r>
+      <w:r>
+        <w:tab/>
+      </w:r>
+      <w:r>
+        <w:tab/>
+      </w:r>
+      <w:proofErr w:type="spellStart"/>
+      <w:proofErr w:type="gramStart"/>
+      <w:r>
+        <w:t>printf</w:t>
+      </w:r>
+      <w:proofErr w:type="spellEnd"/>
+      <w:r>
+        <w:t>(</w:t>
+      </w:r>
+      <w:proofErr w:type="gramEnd"/>
+      <w:r>
+        <w:t>"\n\n\n\n\n");</w:t>
+      </w:r>
+    </w:p>
+    <w:p>
+      <w:r>
+        <w:tab/>
+      </w:r>
+      <w:r>
+        <w:tab/>
+      </w:r>
+      <w:r>
+        <w:tab/>
+      </w:r>
+    </w:p>
+    <w:p>
+      <w:r>
+        <w:tab/>
+      </w:r>
+      <w:r>
+        <w:tab/>
+      </w:r>
+      <w:r>
+        <w:tab/>
+      </w:r>
+      <w:proofErr w:type="spellStart"/>
+      <w:proofErr w:type="gramStart"/>
+      <w:r>
+        <w:t>lastCpuTotal</w:t>
+      </w:r>
+      <w:proofErr w:type="spellEnd"/>
+      <w:proofErr w:type="gramEnd"/>
+      <w:r>
+        <w:t xml:space="preserve"> = </w:t>
+      </w:r>
+      <w:proofErr w:type="spellStart"/>
+      <w:r>
+        <w:t>buf.ru_utime.tv_usec</w:t>
+      </w:r>
+      <w:proofErr w:type="spellEnd"/>
+      <w:r>
+        <w:t>;</w:t>
+      </w:r>
+    </w:p>
+    <w:p>
+      <w:r>
+        <w:tab/>
+      </w:r>
+      <w:r>
+        <w:tab/>
+      </w:r>
+      <w:r>
+        <w:tab/>
+      </w:r>
+      <w:proofErr w:type="spellStart"/>
+      <w:proofErr w:type="gramStart"/>
+      <w:r>
+        <w:t>lastSwitchTotal</w:t>
+      </w:r>
+      <w:proofErr w:type="spellEnd"/>
+      <w:proofErr w:type="gramEnd"/>
+      <w:r>
+        <w:t xml:space="preserve"> = </w:t>
+      </w:r>
+      <w:proofErr w:type="spellStart"/>
+      <w:r>
+        <w:t>buf.ru_nivcsw</w:t>
+      </w:r>
+      <w:proofErr w:type="spellEnd"/>
+      <w:r>
+        <w:t>;</w:t>
+      </w:r>
+    </w:p>
+    <w:p>
+      <w:r>
+        <w:tab/>
+      </w:r>
+      <w:r>
+        <w:tab/>
+      </w:r>
+      <w:r>
+        <w:tab/>
+      </w:r>
+    </w:p>
+    <w:p>
+      <w:r>
+        <w:tab/>
+      </w:r>
+      <w:r>
+        <w:tab/>
+        <w:t xml:space="preserve">} else </w:t>
+      </w:r>
+      <w:proofErr w:type="gramStart"/>
+      <w:r>
+        <w:t>{ /</w:t>
+      </w:r>
+      <w:proofErr w:type="gramEnd"/>
+      <w:r>
+        <w:t>/everything in here is the child's code</w:t>
+      </w:r>
+    </w:p>
+    <w:p>
+      <w:r>
+        <w:tab/>
+      </w:r>
+      <w:r>
+        <w:tab/>
+      </w:r>
+      <w:r>
+        <w:tab/>
+      </w:r>
+      <w:proofErr w:type="spellStart"/>
+      <w:proofErr w:type="gramStart"/>
+      <w:r>
+        <w:t>printf</w:t>
+      </w:r>
+      <w:proofErr w:type="spellEnd"/>
+      <w:r>
+        <w:t>(</w:t>
+      </w:r>
+      <w:proofErr w:type="gramEnd"/>
+      <w:r>
+        <w:t>"Command entered was" );</w:t>
+      </w:r>
+    </w:p>
+    <w:p>
+      <w:r>
+        <w:tab/>
+      </w:r>
+      <w:r>
+        <w:tab/>
+      </w:r>
+      <w:r>
+        <w:tab/>
+      </w:r>
+      <w:proofErr w:type="gramStart"/>
+      <w:r>
+        <w:t>if</w:t>
+      </w:r>
+      <w:proofErr w:type="gramEnd"/>
+      <w:r>
+        <w:t xml:space="preserve"> (</w:t>
+      </w:r>
+      <w:proofErr w:type="spellStart"/>
+      <w:r>
+        <w:t>execvp</w:t>
+      </w:r>
+      <w:proofErr w:type="spellEnd"/>
+      <w:r>
+        <w:t>(*</w:t>
+      </w:r>
+      <w:proofErr w:type="spellStart"/>
+      <w:r>
+        <w:t>string,string</w:t>
+      </w:r>
+      <w:proofErr w:type="spellEnd"/>
+      <w:r>
+        <w:t>) &lt; 0) {</w:t>
+      </w:r>
+    </w:p>
+    <w:p>
+      <w:r>
+        <w:tab/>
+      </w:r>
+      <w:r>
+        <w:tab/>
+      </w:r>
+      <w:r>
+        <w:tab/>
+      </w:r>
+      <w:r>
+        <w:tab/>
+      </w:r>
+      <w:proofErr w:type="spellStart"/>
+      <w:proofErr w:type="gramStart"/>
+      <w:r>
+        <w:t>perror</w:t>
+      </w:r>
+      <w:proofErr w:type="spellEnd"/>
+      <w:r>
+        <w:t>(</w:t>
+      </w:r>
+      <w:proofErr w:type="gramEnd"/>
+      <w:r>
+        <w:t>"exec failed");</w:t>
+      </w:r>
+    </w:p>
+    <w:p>
+      <w:r>
+        <w:tab/>
+      </w:r>
+      <w:r>
+        <w:tab/>
+      </w:r>
+      <w:r>
+        <w:tab/>
+      </w:r>
+      <w:r>
+        <w:tab/>
+      </w:r>
+      <w:proofErr w:type="gramStart"/>
+      <w:r>
+        <w:t>exit(</w:t>
+      </w:r>
+      <w:proofErr w:type="gramEnd"/>
+      <w:r>
+        <w:t>1);</w:t>
+      </w:r>
+    </w:p>
+    <w:p>
+      <w:r>
+        <w:tab/>
+      </w:r>
+      <w:r>
+        <w:tab/>
+      </w:r>
+      <w:r>
+        <w:tab/>
+        <w:t xml:space="preserve">} </w:t>
+      </w:r>
+    </w:p>
+    <w:p>
+      <w:r>
+        <w:tab/>
+      </w:r>
+      <w:r>
+        <w:tab/>
+        <w:t>}</w:t>
+      </w:r>
+    </w:p>
+    <w:p>
+      <w:r>
+        <w:tab/>
+      </w:r>
+    </w:p>
+    <w:p>
+      <w:r>
+        <w:tab/>
+      </w:r>
+      <w:proofErr w:type="gramStart"/>
+      <w:r>
+        <w:t>}while</w:t>
+      </w:r>
+      <w:proofErr w:type="gramEnd"/>
+      <w:r>
+        <w:t xml:space="preserve"> (</w:t>
+      </w:r>
+      <w:proofErr w:type="spellStart"/>
+      <w:r>
+        <w:t>strcmp</w:t>
+      </w:r>
+      <w:proofErr w:type="spellEnd"/>
+      <w:r>
+        <w:t>(</w:t>
+      </w:r>
+      <w:proofErr w:type="spellStart"/>
+      <w:r>
+        <w:t>input,"quit</w:t>
+      </w:r>
+      <w:proofErr w:type="spellEnd"/>
+      <w:r>
+        <w:t>"));</w:t>
+      </w:r>
+    </w:p>
+    <w:p/>
+    <w:p>
+      <w:r>
+        <w:tab/>
+      </w:r>
+      <w:proofErr w:type="gramStart"/>
+      <w:r>
+        <w:t>return</w:t>
+      </w:r>
+      <w:proofErr w:type="gramEnd"/>
+      <w:r>
+        <w:t xml:space="preserve"> 0;</w:t>
+      </w:r>
+    </w:p>
+    <w:p>
+      <w:r>
+        <w:lastRenderedPageBreak/>
+        <w:t>}</w:t>
+      </w:r>
+    </w:p>
+    <w:p/>
     <w:p/>
     <w:p>
       <w:pPr>
@@ -2573,10 +3684,134 @@
         <w:t>Sample Output</w:t>
       </w:r>
     </w:p>
-    <w:p/>
-    <w:p/>
-    <w:p/>
-    <w:p/>
+    <w:p>
+      <w:r>
+        <w:rPr>
+          <w:noProof/>
+        </w:rPr>
+        <w:drawing>
+          <wp:anchor distT="0" distB="0" distL="114300" distR="114300" simplePos="0" relativeHeight="251662336" behindDoc="0" locked="0" layoutInCell="1" allowOverlap="1" wp14:anchorId="72396166" wp14:editId="2CC3C71A">
+            <wp:simplePos x="0" y="0"/>
+            <wp:positionH relativeFrom="margin">
+              <wp:align>center</wp:align>
+            </wp:positionH>
+            <wp:positionV relativeFrom="paragraph">
+              <wp:posOffset>3992880</wp:posOffset>
+            </wp:positionV>
+            <wp:extent cx="7374690" cy="2712720"/>
+            <wp:effectExtent l="0" t="0" r="0" b="0"/>
+            <wp:wrapSquare wrapText="bothSides"/>
+            <wp:docPr id="4" name="Picture 4"/>
+            <wp:cNvGraphicFramePr>
+              <a:graphicFrameLocks xmlns:a="http://schemas.openxmlformats.org/drawingml/2006/main" noChangeAspect="1"/>
+            </wp:cNvGraphicFramePr>
+            <a:graphic xmlns:a="http://schemas.openxmlformats.org/drawingml/2006/main">
+              <a:graphicData uri="http://schemas.openxmlformats.org/drawingml/2006/picture">
+                <pic:pic xmlns:pic="http://schemas.openxmlformats.org/drawingml/2006/picture">
+                  <pic:nvPicPr>
+                    <pic:cNvPr id="1" name=""/>
+                    <pic:cNvPicPr/>
+                  </pic:nvPicPr>
+                  <pic:blipFill>
+                    <a:blip r:embed="rId8">
+                      <a:extLst>
+                        <a:ext uri="{28A0092B-C50C-407E-A947-70E740481C1C}">
+                          <a14:useLocalDpi xmlns:a14="http://schemas.microsoft.com/office/drawing/2010/main" val="0"/>
+                        </a:ext>
+                      </a:extLst>
+                    </a:blip>
+                    <a:stretch>
+                      <a:fillRect/>
+                    </a:stretch>
+                  </pic:blipFill>
+                  <pic:spPr>
+                    <a:xfrm>
+                      <a:off x="0" y="0"/>
+                      <a:ext cx="7374690" cy="2712720"/>
+                    </a:xfrm>
+                    <a:prstGeom prst="rect">
+                      <a:avLst/>
+                    </a:prstGeom>
+                  </pic:spPr>
+                </pic:pic>
+              </a:graphicData>
+            </a:graphic>
+            <wp14:sizeRelH relativeFrom="margin">
+              <wp14:pctWidth>0</wp14:pctWidth>
+            </wp14:sizeRelH>
+            <wp14:sizeRelV relativeFrom="margin">
+              <wp14:pctHeight>0</wp14:pctHeight>
+            </wp14:sizeRelV>
+          </wp:anchor>
+        </w:drawing>
+      </w:r>
+      <w:r>
+        <w:rPr>
+          <w:noProof/>
+        </w:rPr>
+        <w:drawing>
+          <wp:anchor distT="0" distB="0" distL="114300" distR="114300" simplePos="0" relativeHeight="251661312" behindDoc="0" locked="0" layoutInCell="1" allowOverlap="1" wp14:anchorId="3A9EB3FC" wp14:editId="4F0325CA">
+            <wp:simplePos x="0" y="0"/>
+            <wp:positionH relativeFrom="margin">
+              <wp:align>center</wp:align>
+            </wp:positionH>
+            <wp:positionV relativeFrom="paragraph">
+              <wp:posOffset>182880</wp:posOffset>
+            </wp:positionV>
+            <wp:extent cx="7147560" cy="3573780"/>
+            <wp:effectExtent l="0" t="0" r="0" b="7620"/>
+            <wp:wrapSquare wrapText="bothSides"/>
+            <wp:docPr id="3" name="Picture 3"/>
+            <wp:cNvGraphicFramePr>
+              <a:graphicFrameLocks xmlns:a="http://schemas.openxmlformats.org/drawingml/2006/main" noChangeAspect="1"/>
+            </wp:cNvGraphicFramePr>
+            <a:graphic xmlns:a="http://schemas.openxmlformats.org/drawingml/2006/main">
+              <a:graphicData uri="http://schemas.openxmlformats.org/drawingml/2006/picture">
+                <pic:pic xmlns:pic="http://schemas.openxmlformats.org/drawingml/2006/picture">
+                  <pic:nvPicPr>
+                    <pic:cNvPr id="1" name=""/>
+                    <pic:cNvPicPr/>
+                  </pic:nvPicPr>
+                  <pic:blipFill>
+                    <a:blip r:embed="rId9">
+                      <a:extLst>
+                        <a:ext uri="{28A0092B-C50C-407E-A947-70E740481C1C}">
+                          <a14:useLocalDpi xmlns:a14="http://schemas.microsoft.com/office/drawing/2010/main" val="0"/>
+                        </a:ext>
+                      </a:extLst>
+                    </a:blip>
+                    <a:stretch>
+                      <a:fillRect/>
+                    </a:stretch>
+                  </pic:blipFill>
+                  <pic:spPr>
+                    <a:xfrm>
+                      <a:off x="0" y="0"/>
+                      <a:ext cx="7147560" cy="3573780"/>
+                    </a:xfrm>
+                    <a:prstGeom prst="rect">
+                      <a:avLst/>
+                    </a:prstGeom>
+                  </pic:spPr>
+                </pic:pic>
+              </a:graphicData>
+            </a:graphic>
+            <wp14:sizeRelH relativeFrom="margin">
+              <wp14:pctWidth>0</wp14:pctWidth>
+            </wp14:sizeRelH>
+            <wp14:sizeRelV relativeFrom="margin">
+              <wp14:pctHeight>0</wp14:pctHeight>
+            </wp14:sizeRelV>
+          </wp:anchor>
+        </w:drawing>
+      </w:r>
+    </w:p>
+    <w:p/>
+    <w:p/>
+    <w:p>
+      <w:bookmarkStart w:id="1" w:name="_GoBack"/>
+      <w:bookmarkEnd w:id="1"/>
+    </w:p>
     <w:p/>
     <w:p/>
     <w:p/>
@@ -4683,7 +5918,7 @@
 </file>
 
 <file path=customXml/itemProps1.xml><?xml version="1.0" encoding="utf-8"?>
-<ds:datastoreItem xmlns:ds="http://schemas.openxmlformats.org/officeDocument/2006/customXml" ds:itemID="{4320716C-F0C6-405D-A016-4920D1C7FC55}">
+<ds:datastoreItem xmlns:ds="http://schemas.openxmlformats.org/officeDocument/2006/customXml" ds:itemID="{33CE70E7-E71A-4886-9818-C0CF65A5C355}">
   <ds:schemaRefs>
     <ds:schemaRef ds:uri="http://schemas.openxmlformats.org/officeDocument/2006/bibliography"/>
   </ds:schemaRefs>

</xml_diff>